<commit_message>
Update Test plan version 2
</commit_message>
<xml_diff>
--- a/Documentación/Pruebas/Test Plan/Test Plan.docx
+++ b/Documentación/Pruebas/Test Plan/Test Plan.docx
@@ -155,6 +155,7 @@
                                       <w:calendar w:val="gregorian"/>
                                     </w:date>
                                   </w:sdtPr>
+                                  <w:sdtEndPr/>
                                   <w:sdtContent>
                                     <w:p>
                                       <w:pPr>
@@ -3468,6 +3469,7 @@
                                 <w:calendar w:val="gregorian"/>
                               </w:date>
                             </w:sdtPr>
+                            <w:sdtEndPr/>
                             <w:sdtContent>
                               <w:p>
                                 <w:pPr>
@@ -3693,6 +3695,7 @@
                                     <w:dataBinding w:prefixMappings="xmlns:ns0='http://purl.org/dc/elements/1.1/' xmlns:ns1='http://schemas.openxmlformats.org/package/2006/metadata/core-properties' " w:xpath="/ns1:coreProperties[1]/ns0:creator[1]" w:storeItemID="{6C3C8BC8-F283-45AE-878A-BAB7291924A1}"/>
                                     <w:text/>
                                   </w:sdtPr>
+                                  <w:sdtEndPr/>
                                   <w:sdtContent>
                                     <w:r>
                                       <w:rPr>
@@ -3724,6 +3727,7 @@
                                     <w:dataBinding w:prefixMappings="xmlns:ns0='http://schemas.openxmlformats.org/officeDocument/2006/extended-properties' " w:xpath="/ns0:Properties[1]/ns0:Company[1]" w:storeItemID="{6668398D-A668-4E3E-A5EB-62B293D839F1}"/>
                                     <w:text/>
                                   </w:sdtPr>
+                                  <w:sdtEndPr/>
                                   <w:sdtContent>
                                     <w:r>
                                       <w:rPr>
@@ -3786,6 +3790,7 @@
                               <w:dataBinding w:prefixMappings="xmlns:ns0='http://purl.org/dc/elements/1.1/' xmlns:ns1='http://schemas.openxmlformats.org/package/2006/metadata/core-properties' " w:xpath="/ns1:coreProperties[1]/ns0:creator[1]" w:storeItemID="{6C3C8BC8-F283-45AE-878A-BAB7291924A1}"/>
                               <w:text/>
                             </w:sdtPr>
+                            <w:sdtEndPr/>
                             <w:sdtContent>
                               <w:r>
                                 <w:rPr>
@@ -3817,6 +3822,7 @@
                               <w:dataBinding w:prefixMappings="xmlns:ns0='http://schemas.openxmlformats.org/officeDocument/2006/extended-properties' " w:xpath="/ns0:Properties[1]/ns0:Company[1]" w:storeItemID="{6668398D-A668-4E3E-A5EB-62B293D839F1}"/>
                               <w:text/>
                             </w:sdtPr>
+                            <w:sdtEndPr/>
                             <w:sdtContent>
                               <w:r>
                                 <w:rPr>
@@ -3931,6 +3937,7 @@
                                     <w:dataBinding w:prefixMappings="xmlns:ns0='http://purl.org/dc/elements/1.1/' xmlns:ns1='http://schemas.openxmlformats.org/package/2006/metadata/core-properties' " w:xpath="/ns1:coreProperties[1]/ns0:title[1]" w:storeItemID="{6C3C8BC8-F283-45AE-878A-BAB7291924A1}"/>
                                     <w:text/>
                                   </w:sdtPr>
+                                  <w:sdtEndPr/>
                                   <w:sdtContent>
                                     <w:r>
                                       <w:rPr>
@@ -3966,6 +3973,7 @@
                                     <w:dataBinding w:prefixMappings="xmlns:ns0='http://purl.org/dc/elements/1.1/' xmlns:ns1='http://schemas.openxmlformats.org/package/2006/metadata/core-properties' " w:xpath="/ns1:coreProperties[1]/ns0:subject[1]" w:storeItemID="{6C3C8BC8-F283-45AE-878A-BAB7291924A1}"/>
                                     <w:text/>
                                   </w:sdtPr>
+                                  <w:sdtEndPr/>
                                   <w:sdtContent>
                                     <w:r>
                                       <w:rPr>
@@ -4026,6 +4034,7 @@
                               <w:dataBinding w:prefixMappings="xmlns:ns0='http://purl.org/dc/elements/1.1/' xmlns:ns1='http://schemas.openxmlformats.org/package/2006/metadata/core-properties' " w:xpath="/ns1:coreProperties[1]/ns0:title[1]" w:storeItemID="{6C3C8BC8-F283-45AE-878A-BAB7291924A1}"/>
                               <w:text/>
                             </w:sdtPr>
+                            <w:sdtEndPr/>
                             <w:sdtContent>
                               <w:r>
                                 <w:rPr>
@@ -4061,6 +4070,7 @@
                               <w:dataBinding w:prefixMappings="xmlns:ns0='http://purl.org/dc/elements/1.1/' xmlns:ns1='http://schemas.openxmlformats.org/package/2006/metadata/core-properties' " w:xpath="/ns1:coreProperties[1]/ns0:subject[1]" w:storeItemID="{6C3C8BC8-F283-45AE-878A-BAB7291924A1}"/>
                               <w:text/>
                             </w:sdtPr>
+                            <w:sdtEndPr/>
                             <w:sdtContent>
                               <w:r>
                                 <w:rPr>
@@ -5582,7 +5592,7 @@
                 <w:noProof/>
                 <w:webHidden/>
               </w:rPr>
-              <w:t>3</w:t>
+              <w:t>4</w:t>
             </w:r>
             <w:r>
               <w:rPr>
@@ -5840,7 +5850,7 @@
                 <w:noProof/>
                 <w:webHidden/>
               </w:rPr>
-              <w:t>5</w:t>
+              <w:t>6</w:t>
             </w:r>
             <w:r>
               <w:rPr>
@@ -6184,7 +6194,7 @@
                 <w:noProof/>
                 <w:webHidden/>
               </w:rPr>
-              <w:t>8</w:t>
+              <w:t>9</w:t>
             </w:r>
             <w:r>
               <w:rPr>
@@ -6270,7 +6280,7 @@
                 <w:noProof/>
                 <w:webHidden/>
               </w:rPr>
-              <w:t>8</w:t>
+              <w:t>9</w:t>
             </w:r>
             <w:r>
               <w:rPr>
@@ -6528,7 +6538,7 @@
                 <w:noProof/>
                 <w:webHidden/>
               </w:rPr>
-              <w:t>10</w:t>
+              <w:t>11</w:t>
             </w:r>
             <w:r>
               <w:rPr>
@@ -6958,7 +6968,7 @@
                 <w:noProof/>
                 <w:webHidden/>
               </w:rPr>
-              <w:t>11</w:t>
+              <w:t>12</w:t>
             </w:r>
             <w:r>
               <w:rPr>
@@ -7388,7 +7398,7 @@
                 <w:noProof/>
                 <w:webHidden/>
               </w:rPr>
-              <w:t>12</w:t>
+              <w:t>13</w:t>
             </w:r>
             <w:r>
               <w:rPr>
@@ -7474,7 +7484,7 @@
                 <w:noProof/>
                 <w:webHidden/>
               </w:rPr>
-              <w:t>12</w:t>
+              <w:t>13</w:t>
             </w:r>
             <w:r>
               <w:rPr>
@@ -7560,7 +7570,7 @@
                 <w:noProof/>
                 <w:webHidden/>
               </w:rPr>
-              <w:t>12</w:t>
+              <w:t>13</w:t>
             </w:r>
             <w:r>
               <w:rPr>
@@ -7600,10 +7610,7 @@
       </w:sdtContent>
     </w:sdt>
     <w:p/>
-    <w:p>
-      <w:bookmarkStart w:id="0" w:name="_GoBack"/>
-      <w:bookmarkEnd w:id="0"/>
-    </w:p>
+    <w:p/>
     <w:p/>
     <w:p>
       <w:pPr>
@@ -7617,11 +7624,11 @@
           <w:tab w:val="right" w:pos="9099"/>
         </w:tabs>
       </w:pPr>
-      <w:bookmarkStart w:id="1" w:name="_Toc534331847"/>
+      <w:bookmarkStart w:id="0" w:name="_Toc534331847"/>
       <w:r>
         <w:t>Introducción</w:t>
       </w:r>
-      <w:bookmarkEnd w:id="1"/>
+      <w:bookmarkEnd w:id="0"/>
       <w:r>
         <w:t xml:space="preserve">  </w:t>
       </w:r>
@@ -7638,11 +7645,11 @@
           <w:numId w:val="23"/>
         </w:numPr>
       </w:pPr>
-      <w:bookmarkStart w:id="2" w:name="_Toc534331848"/>
+      <w:bookmarkStart w:id="1" w:name="_Toc534331848"/>
       <w:r>
         <w:t>Alcance</w:t>
       </w:r>
-      <w:bookmarkEnd w:id="2"/>
+      <w:bookmarkEnd w:id="1"/>
       <w:r>
         <w:t xml:space="preserve"> </w:t>
       </w:r>
@@ -7686,11 +7693,11 @@
           <w:tab w:val="center" w:pos="2295"/>
         </w:tabs>
       </w:pPr>
-      <w:bookmarkStart w:id="3" w:name="_Toc534331849"/>
+      <w:bookmarkStart w:id="2" w:name="_Toc534331849"/>
       <w:r>
         <w:t>Referencias</w:t>
       </w:r>
-      <w:bookmarkEnd w:id="3"/>
+      <w:bookmarkEnd w:id="2"/>
       <w:r>
         <w:rPr>
           <w:rFonts w:ascii="Arial" w:eastAsia="Arial" w:hAnsi="Arial" w:cs="Arial"/>
@@ -8016,11 +8023,11 @@
         </w:tabs>
         <w:spacing w:after="112"/>
       </w:pPr>
-      <w:bookmarkStart w:id="4" w:name="_Toc534331850"/>
+      <w:bookmarkStart w:id="3" w:name="_Toc534331850"/>
       <w:r>
         <w:t>Glosario</w:t>
       </w:r>
-      <w:bookmarkEnd w:id="4"/>
+      <w:bookmarkEnd w:id="3"/>
       <w:r>
         <w:t xml:space="preserve"> </w:t>
       </w:r>
@@ -8201,6 +8208,14 @@
     </w:p>
     <w:p>
       <w:pPr>
+        <w:spacing w:after="693" w:line="259" w:lineRule="auto"/>
+        <w:rPr>
+          <w:lang w:val="en-US"/>
+        </w:rPr>
+      </w:pPr>
+    </w:p>
+    <w:p>
+      <w:pPr>
         <w:pStyle w:val="Ttulo1"/>
         <w:numPr>
           <w:ilvl w:val="0"/>
@@ -8210,11 +8225,12 @@
           <w:tab w:val="center" w:pos="2500"/>
         </w:tabs>
       </w:pPr>
-      <w:bookmarkStart w:id="5" w:name="_Toc534331851"/>
-      <w:r>
+      <w:bookmarkStart w:id="4" w:name="_Toc534331851"/>
+      <w:r>
+        <w:lastRenderedPageBreak/>
         <w:t>Contexto de Prueba</w:t>
       </w:r>
-      <w:bookmarkEnd w:id="5"/>
+      <w:bookmarkEnd w:id="4"/>
       <w:r>
         <w:t xml:space="preserve"> </w:t>
       </w:r>
@@ -8231,12 +8247,11 @@
           <w:tab w:val="center" w:pos="3239"/>
         </w:tabs>
       </w:pPr>
-      <w:bookmarkStart w:id="6" w:name="_Toc534331852"/>
-      <w:r>
-        <w:lastRenderedPageBreak/>
+      <w:bookmarkStart w:id="5" w:name="_Toc534331852"/>
+      <w:r>
         <w:t>Proyectos y Subsistemas</w:t>
       </w:r>
-      <w:bookmarkEnd w:id="6"/>
+      <w:bookmarkEnd w:id="5"/>
       <w:r>
         <w:t xml:space="preserve"> </w:t>
       </w:r>
@@ -8280,11 +8295,11 @@
           <w:tab w:val="center" w:pos="2981"/>
         </w:tabs>
       </w:pPr>
-      <w:bookmarkStart w:id="7" w:name="_Toc534331853"/>
+      <w:bookmarkStart w:id="6" w:name="_Toc534331853"/>
       <w:r>
         <w:t>Elementos de Prueba</w:t>
       </w:r>
-      <w:bookmarkEnd w:id="7"/>
+      <w:bookmarkEnd w:id="6"/>
       <w:r>
         <w:rPr>
           <w:color w:val="FF0000"/>
@@ -8762,6 +8777,7 @@
         </w:numPr>
       </w:pPr>
       <w:r>
+        <w:lastRenderedPageBreak/>
         <w:t>Activar/Desactivar tipo de incidencia de servicios públicos</w:t>
       </w:r>
     </w:p>
@@ -8780,8 +8796,12 @@
         </w:numPr>
       </w:pPr>
       <w:r>
-        <w:lastRenderedPageBreak/>
-        <w:t>Gestión de noticias</w:t>
+        <w:t>G</w:t>
+      </w:r>
+      <w:bookmarkStart w:id="7" w:name="_GoBack"/>
+      <w:bookmarkEnd w:id="7"/>
+      <w:r>
+        <w:t>estión de noticias</w:t>
       </w:r>
     </w:p>
     <w:p>
@@ -8866,6 +8886,102 @@
       </w:pPr>
       <w:r>
         <w:t>Editar un comentario</w:t>
+      </w:r>
+    </w:p>
+    <w:p>
+      <w:pPr>
+        <w:pStyle w:val="Prrafodelista"/>
+        <w:numPr>
+          <w:ilvl w:val="2"/>
+          <w:numId w:val="16"/>
+        </w:numPr>
+      </w:pPr>
+      <w:r>
+        <w:t xml:space="preserve">Gestión de catálogos </w:t>
+      </w:r>
+    </w:p>
+    <w:p>
+      <w:pPr>
+        <w:pStyle w:val="Prrafodelista"/>
+        <w:numPr>
+          <w:ilvl w:val="3"/>
+          <w:numId w:val="16"/>
+        </w:numPr>
+      </w:pPr>
+      <w:r>
+        <w:t xml:space="preserve">Gestión de géneros </w:t>
+      </w:r>
+    </w:p>
+    <w:p>
+      <w:pPr>
+        <w:pStyle w:val="Prrafodelista"/>
+        <w:numPr>
+          <w:ilvl w:val="3"/>
+          <w:numId w:val="16"/>
+        </w:numPr>
+      </w:pPr>
+      <w:r>
+        <w:t xml:space="preserve">Gestión de estados </w:t>
+      </w:r>
+    </w:p>
+    <w:p>
+      <w:pPr>
+        <w:pStyle w:val="Prrafodelista"/>
+        <w:numPr>
+          <w:ilvl w:val="3"/>
+          <w:numId w:val="16"/>
+        </w:numPr>
+      </w:pPr>
+      <w:r>
+        <w:t xml:space="preserve">Gestión de evidencias </w:t>
+      </w:r>
+    </w:p>
+    <w:p>
+      <w:pPr>
+        <w:pStyle w:val="Prrafodelista"/>
+        <w:numPr>
+          <w:ilvl w:val="2"/>
+          <w:numId w:val="16"/>
+        </w:numPr>
+      </w:pPr>
+      <w:r>
+        <w:t>Gestión de estados de publicaciones</w:t>
+      </w:r>
+    </w:p>
+    <w:p>
+      <w:pPr>
+        <w:pStyle w:val="Prrafodelista"/>
+        <w:numPr>
+          <w:ilvl w:val="3"/>
+          <w:numId w:val="16"/>
+        </w:numPr>
+      </w:pPr>
+      <w:r>
+        <w:t xml:space="preserve">Filtrar estados de publicación </w:t>
+      </w:r>
+    </w:p>
+    <w:p>
+      <w:pPr>
+        <w:pStyle w:val="Prrafodelista"/>
+        <w:numPr>
+          <w:ilvl w:val="3"/>
+          <w:numId w:val="16"/>
+        </w:numPr>
+      </w:pPr>
+      <w:r>
+        <w:t xml:space="preserve">Agregar estados de publicaciones </w:t>
+      </w:r>
+    </w:p>
+    <w:p>
+      <w:pPr>
+        <w:pStyle w:val="Prrafodelista"/>
+        <w:numPr>
+          <w:ilvl w:val="3"/>
+          <w:numId w:val="16"/>
+        </w:numPr>
+      </w:pPr>
+      <w:r>
+        <w:t xml:space="preserve">Activar/Desactivar estado de publicación </w:t>
       </w:r>
     </w:p>
     <w:p>
@@ -9223,6 +9339,7 @@
       </w:pPr>
       <w:bookmarkStart w:id="8" w:name="_Toc534331854"/>
       <w:r>
+        <w:lastRenderedPageBreak/>
         <w:t>Alcance de la Pruebas</w:t>
       </w:r>
       <w:bookmarkEnd w:id="8"/>
@@ -9328,7 +9445,6 @@
               <w:spacing w:line="259" w:lineRule="auto"/>
             </w:pPr>
             <w:r>
-              <w:lastRenderedPageBreak/>
               <w:t xml:space="preserve">Módulos por ser probados </w:t>
             </w:r>
           </w:p>
@@ -9641,6 +9757,7 @@
               <w:spacing w:line="259" w:lineRule="auto"/>
             </w:pPr>
             <w:r>
+              <w:lastRenderedPageBreak/>
               <w:t xml:space="preserve">Detalle de ejecución de las pruebas </w:t>
             </w:r>
           </w:p>
@@ -9808,7 +9925,6 @@
       </w:pPr>
       <w:bookmarkStart w:id="9" w:name="_Toc534331855"/>
       <w:r>
-        <w:lastRenderedPageBreak/>
         <w:t xml:space="preserve">Cumplimiento de normas </w:t>
       </w:r>
       <w:r>
@@ -10102,6 +10218,7 @@
               <w:rPr>
                 <w:sz w:val="22"/>
               </w:rPr>
+              <w:lastRenderedPageBreak/>
               <w:t>Adriana Álvarez</w:t>
             </w:r>
             <w:r>
@@ -10352,7 +10469,6 @@
               <w:rPr>
                 <w:sz w:val="22"/>
               </w:rPr>
-              <w:lastRenderedPageBreak/>
               <w:t xml:space="preserve">Philip Arias </w:t>
             </w:r>
           </w:p>
@@ -10768,6 +10884,7 @@
         <w:rPr>
           <w:sz w:val="22"/>
         </w:rPr>
+        <w:lastRenderedPageBreak/>
         <w:t xml:space="preserve"> </w:t>
       </w:r>
     </w:p>
@@ -11139,7 +11256,6 @@
                 <w:b/>
                 <w:sz w:val="22"/>
               </w:rPr>
-              <w:lastRenderedPageBreak/>
               <w:t xml:space="preserve">ID </w:t>
             </w:r>
           </w:p>
@@ -11610,6 +11726,7 @@
                 <w:b/>
                 <w:sz w:val="22"/>
               </w:rPr>
+              <w:lastRenderedPageBreak/>
               <w:t xml:space="preserve">3 </w:t>
             </w:r>
           </w:p>
@@ -12028,7 +12145,6 @@
                 <w:b/>
                 <w:sz w:val="22"/>
               </w:rPr>
-              <w:lastRenderedPageBreak/>
               <w:t xml:space="preserve">5 </w:t>
             </w:r>
           </w:p>
@@ -12392,6 +12508,7 @@
     </w:p>
     <w:p>
       <w:r>
+        <w:lastRenderedPageBreak/>
         <w:t>La evaluación de la documentación será la última etapa de la evaluación y se realizará una vez concluidas las anteriores con el fin de verificar la coherencia y veracidad del informe digital con respecto al proyecto evaluado.</w:t>
       </w:r>
       <w:r>
@@ -12557,7 +12674,6 @@
       </w:pPr>
       <w:bookmarkStart w:id="17" w:name="_Toc534331863"/>
       <w:r>
-        <w:lastRenderedPageBreak/>
         <w:t>Técnicas de diseño de pruebas</w:t>
       </w:r>
       <w:bookmarkEnd w:id="17"/>
@@ -12840,6 +12956,7 @@
         </w:numPr>
       </w:pPr>
       <w:r>
+        <w:lastRenderedPageBreak/>
         <w:t xml:space="preserve">Linux / Windows 10 </w:t>
       </w:r>
     </w:p>
@@ -12960,7 +13077,6 @@
       </w:pPr>
       <w:bookmarkStart w:id="22" w:name="_Toc534331868"/>
       <w:r>
-        <w:lastRenderedPageBreak/>
         <w:t>Desviaciones</w:t>
       </w:r>
       <w:bookmarkEnd w:id="22"/>
@@ -21861,7 +21977,7 @@
 </file>
 
 <file path=customXml/itemProps2.xml><?xml version="1.0" encoding="utf-8"?>
-<ds:datastoreItem xmlns:ds="http://schemas.openxmlformats.org/officeDocument/2006/customXml" ds:itemID="{3B9B27A0-34E2-4C1F-99D2-70D8C1CE6CB5}">
+<ds:datastoreItem xmlns:ds="http://schemas.openxmlformats.org/officeDocument/2006/customXml" ds:itemID="{7FF5F1AF-3059-4E48-8A42-981BA9EF8189}">
   <ds:schemaRefs>
     <ds:schemaRef ds:uri="http://schemas.openxmlformats.org/officeDocument/2006/bibliography"/>
   </ds:schemaRefs>

</xml_diff>

<commit_message>
Test plan ultima version
</commit_message>
<xml_diff>
--- a/Documentación/Pruebas/Test Plan/Test Plan.docx
+++ b/Documentación/Pruebas/Test Plan/Test Plan.docx
@@ -148,14 +148,13 @@
                                     <w:tag w:val=""/>
                                     <w:id w:val="-650599894"/>
                                     <w:dataBinding w:prefixMappings="xmlns:ns0='http://schemas.microsoft.com/office/2006/coverPageProps' " w:xpath="/ns0:CoverPageProperties[1]/ns0:PublishDate[1]" w:storeItemID="{55AF091B-3C7A-41E3-B477-F2FDAA23CFDA}"/>
-                                    <w:date w:fullDate="2019-01-04T00:00:00Z">
+                                    <w:date w:fullDate="2019-01-13T00:00:00Z">
                                       <w:dateFormat w:val="d-M-yyyy"/>
                                       <w:lid w:val="es-ES"/>
                                       <w:storeMappedDataAs w:val="dateTime"/>
                                       <w:calendar w:val="gregorian"/>
                                     </w:date>
                                   </w:sdtPr>
-                                  <w:sdtEndPr/>
                                   <w:sdtContent>
                                     <w:p>
                                       <w:pPr>
@@ -174,7 +173,7 @@
                                           <w:szCs w:val="28"/>
                                           <w:lang w:val="es-ES"/>
                                         </w:rPr>
-                                        <w:t>4-1-2019</w:t>
+                                        <w:t>13-1-2019</w:t>
                                       </w:r>
                                     </w:p>
                                   </w:sdtContent>
@@ -3462,14 +3461,13 @@
                               <w:tag w:val=""/>
                               <w:id w:val="-650599894"/>
                               <w:dataBinding w:prefixMappings="xmlns:ns0='http://schemas.microsoft.com/office/2006/coverPageProps' " w:xpath="/ns0:CoverPageProperties[1]/ns0:PublishDate[1]" w:storeItemID="{55AF091B-3C7A-41E3-B477-F2FDAA23CFDA}"/>
-                              <w:date w:fullDate="2019-01-04T00:00:00Z">
+                              <w:date w:fullDate="2019-01-13T00:00:00Z">
                                 <w:dateFormat w:val="d-M-yyyy"/>
                                 <w:lid w:val="es-ES"/>
                                 <w:storeMappedDataAs w:val="dateTime"/>
                                 <w:calendar w:val="gregorian"/>
                               </w:date>
                             </w:sdtPr>
-                            <w:sdtEndPr/>
                             <w:sdtContent>
                               <w:p>
                                 <w:pPr>
@@ -3488,7 +3486,7 @@
                                     <w:szCs w:val="28"/>
                                     <w:lang w:val="es-ES"/>
                                   </w:rPr>
-                                  <w:t>4-1-2019</w:t>
+                                  <w:t>13-1-2019</w:t>
                                 </w:r>
                               </w:p>
                             </w:sdtContent>
@@ -3695,7 +3693,6 @@
                                     <w:dataBinding w:prefixMappings="xmlns:ns0='http://purl.org/dc/elements/1.1/' xmlns:ns1='http://schemas.openxmlformats.org/package/2006/metadata/core-properties' " w:xpath="/ns1:coreProperties[1]/ns0:creator[1]" w:storeItemID="{6C3C8BC8-F283-45AE-878A-BAB7291924A1}"/>
                                     <w:text/>
                                   </w:sdtPr>
-                                  <w:sdtEndPr/>
                                   <w:sdtContent>
                                     <w:r>
                                       <w:rPr>
@@ -3727,7 +3724,6 @@
                                     <w:dataBinding w:prefixMappings="xmlns:ns0='http://schemas.openxmlformats.org/officeDocument/2006/extended-properties' " w:xpath="/ns0:Properties[1]/ns0:Company[1]" w:storeItemID="{6668398D-A668-4E3E-A5EB-62B293D839F1}"/>
                                     <w:text/>
                                   </w:sdtPr>
-                                  <w:sdtEndPr/>
                                   <w:sdtContent>
                                     <w:r>
                                       <w:rPr>
@@ -3790,7 +3786,6 @@
                               <w:dataBinding w:prefixMappings="xmlns:ns0='http://purl.org/dc/elements/1.1/' xmlns:ns1='http://schemas.openxmlformats.org/package/2006/metadata/core-properties' " w:xpath="/ns1:coreProperties[1]/ns0:creator[1]" w:storeItemID="{6C3C8BC8-F283-45AE-878A-BAB7291924A1}"/>
                               <w:text/>
                             </w:sdtPr>
-                            <w:sdtEndPr/>
                             <w:sdtContent>
                               <w:r>
                                 <w:rPr>
@@ -3822,7 +3817,6 @@
                               <w:dataBinding w:prefixMappings="xmlns:ns0='http://schemas.openxmlformats.org/officeDocument/2006/extended-properties' " w:xpath="/ns0:Properties[1]/ns0:Company[1]" w:storeItemID="{6668398D-A668-4E3E-A5EB-62B293D839F1}"/>
                               <w:text/>
                             </w:sdtPr>
-                            <w:sdtEndPr/>
                             <w:sdtContent>
                               <w:r>
                                 <w:rPr>
@@ -3937,7 +3931,6 @@
                                     <w:dataBinding w:prefixMappings="xmlns:ns0='http://purl.org/dc/elements/1.1/' xmlns:ns1='http://schemas.openxmlformats.org/package/2006/metadata/core-properties' " w:xpath="/ns1:coreProperties[1]/ns0:title[1]" w:storeItemID="{6C3C8BC8-F283-45AE-878A-BAB7291924A1}"/>
                                     <w:text/>
                                   </w:sdtPr>
-                                  <w:sdtEndPr/>
                                   <w:sdtContent>
                                     <w:r>
                                       <w:rPr>
@@ -3973,7 +3966,6 @@
                                     <w:dataBinding w:prefixMappings="xmlns:ns0='http://purl.org/dc/elements/1.1/' xmlns:ns1='http://schemas.openxmlformats.org/package/2006/metadata/core-properties' " w:xpath="/ns1:coreProperties[1]/ns0:subject[1]" w:storeItemID="{6C3C8BC8-F283-45AE-878A-BAB7291924A1}"/>
                                     <w:text/>
                                   </w:sdtPr>
-                                  <w:sdtEndPr/>
                                   <w:sdtContent>
                                     <w:r>
                                       <w:rPr>
@@ -4034,7 +4026,6 @@
                               <w:dataBinding w:prefixMappings="xmlns:ns0='http://purl.org/dc/elements/1.1/' xmlns:ns1='http://schemas.openxmlformats.org/package/2006/metadata/core-properties' " w:xpath="/ns1:coreProperties[1]/ns0:title[1]" w:storeItemID="{6C3C8BC8-F283-45AE-878A-BAB7291924A1}"/>
                               <w:text/>
                             </w:sdtPr>
-                            <w:sdtEndPr/>
                             <w:sdtContent>
                               <w:r>
                                 <w:rPr>
@@ -4070,7 +4061,6 @@
                               <w:dataBinding w:prefixMappings="xmlns:ns0='http://purl.org/dc/elements/1.1/' xmlns:ns1='http://schemas.openxmlformats.org/package/2006/metadata/core-properties' " w:xpath="/ns1:coreProperties[1]/ns0:subject[1]" w:storeItemID="{6C3C8BC8-F283-45AE-878A-BAB7291924A1}"/>
                               <w:text/>
                             </w:sdtPr>
-                            <w:sdtEndPr/>
                             <w:sdtContent>
                               <w:r>
                                 <w:rPr>
@@ -4799,7 +4789,19 @@
               <w:rPr>
                 <w:sz w:val="22"/>
               </w:rPr>
-              <w:t xml:space="preserve">04/1/2018 </w:t>
+              <w:t>04/1/201</w:t>
+            </w:r>
+            <w:r>
+              <w:rPr>
+                <w:sz w:val="22"/>
+              </w:rPr>
+              <w:t>9</w:t>
+            </w:r>
+            <w:r>
+              <w:rPr>
+                <w:sz w:val="22"/>
+              </w:rPr>
+              <w:t xml:space="preserve"> </w:t>
             </w:r>
           </w:p>
         </w:tc>
@@ -4871,6 +4873,104 @@
           </w:p>
         </w:tc>
       </w:tr>
+      <w:tr>
+        <w:trPr>
+          <w:trHeight w:val="1008"/>
+        </w:trPr>
+        <w:tc>
+          <w:tcPr>
+            <w:tcW w:w="1398" w:type="dxa"/>
+            <w:tcBorders>
+              <w:top w:val="single" w:sz="6" w:space="0" w:color="000000"/>
+              <w:left w:val="single" w:sz="6" w:space="0" w:color="000000"/>
+              <w:bottom w:val="single" w:sz="6" w:space="0" w:color="000000"/>
+              <w:right w:val="single" w:sz="6" w:space="0" w:color="000000"/>
+            </w:tcBorders>
+          </w:tcPr>
+          <w:p>
+            <w:pPr>
+              <w:spacing w:line="259" w:lineRule="auto"/>
+              <w:ind w:left="2"/>
+              <w:rPr>
+                <w:sz w:val="22"/>
+              </w:rPr>
+            </w:pPr>
+            <w:r>
+              <w:rPr>
+                <w:sz w:val="22"/>
+              </w:rPr>
+              <w:t>13/1/20189</w:t>
+            </w:r>
+          </w:p>
+        </w:tc>
+        <w:tc>
+          <w:tcPr>
+            <w:tcW w:w="5285" w:type="dxa"/>
+            <w:gridSpan w:val="2"/>
+            <w:tcBorders>
+              <w:top w:val="single" w:sz="6" w:space="0" w:color="000000"/>
+              <w:left w:val="single" w:sz="6" w:space="0" w:color="000000"/>
+              <w:bottom w:val="single" w:sz="6" w:space="0" w:color="000000"/>
+              <w:right w:val="single" w:sz="6" w:space="0" w:color="000000"/>
+            </w:tcBorders>
+          </w:tcPr>
+          <w:p>
+            <w:pPr>
+              <w:spacing w:after="150" w:line="259" w:lineRule="auto"/>
+              <w:rPr>
+                <w:sz w:val="22"/>
+                <w:vertAlign w:val="subscript"/>
+              </w:rPr>
+            </w:pPr>
+            <w:r>
+              <w:rPr>
+                <w:sz w:val="22"/>
+              </w:rPr>
+              <w:t>Valeria Garro Abarca</w:t>
+            </w:r>
+          </w:p>
+          <w:p>
+            <w:pPr>
+              <w:spacing w:after="150" w:line="259" w:lineRule="auto"/>
+              <w:rPr>
+                <w:sz w:val="22"/>
+              </w:rPr>
+            </w:pPr>
+            <w:r>
+              <w:rPr>
+                <w:sz w:val="22"/>
+                <w:vertAlign w:val="subscript"/>
+              </w:rPr>
+              <w:t xml:space="preserve"> </w:t>
+            </w:r>
+          </w:p>
+        </w:tc>
+        <w:tc>
+          <w:tcPr>
+            <w:tcW w:w="2340" w:type="dxa"/>
+            <w:tcBorders>
+              <w:top w:val="single" w:sz="6" w:space="0" w:color="000000"/>
+              <w:left w:val="single" w:sz="6" w:space="0" w:color="000000"/>
+              <w:bottom w:val="single" w:sz="6" w:space="0" w:color="000000"/>
+              <w:right w:val="single" w:sz="6" w:space="0" w:color="000000"/>
+            </w:tcBorders>
+          </w:tcPr>
+          <w:p>
+            <w:pPr>
+              <w:spacing w:line="259" w:lineRule="auto"/>
+              <w:rPr>
+                <w:sz w:val="22"/>
+              </w:rPr>
+            </w:pPr>
+            <w:r>
+              <w:rPr>
+                <w:sz w:val="22"/>
+              </w:rPr>
+              <w:t xml:space="preserve">Versión completa </w:t>
+            </w:r>
+          </w:p>
+        </w:tc>
+      </w:tr>
     </w:tbl>
     <w:p>
       <w:pPr>
@@ -5050,68 +5150,13 @@
     </w:p>
     <w:p>
       <w:pPr>
-        <w:spacing w:after="117" w:line="259" w:lineRule="auto"/>
-      </w:pPr>
-      <w:r>
-        <w:rPr>
-          <w:sz w:val="22"/>
-        </w:rPr>
-        <w:t xml:space="preserve"> </w:t>
-      </w:r>
-    </w:p>
-    <w:p>
-      <w:pPr>
-        <w:spacing w:after="117" w:line="259" w:lineRule="auto"/>
-      </w:pPr>
-      <w:r>
-        <w:rPr>
-          <w:sz w:val="22"/>
-        </w:rPr>
-        <w:t xml:space="preserve"> </w:t>
-      </w:r>
-    </w:p>
-    <w:p>
-      <w:pPr>
         <w:spacing w:after="0" w:line="259" w:lineRule="auto"/>
-      </w:pPr>
-      <w:r>
-        <w:rPr>
-          <w:sz w:val="22"/>
-        </w:rPr>
-        <w:t xml:space="preserve"> </w:t>
-      </w:r>
-    </w:p>
-    <w:p>
-      <w:pPr>
-        <w:spacing w:after="117" w:line="259" w:lineRule="auto"/>
       </w:pPr>
       <w:r>
         <w:rPr>
           <w:sz w:val="22"/>
         </w:rPr>
         <w:lastRenderedPageBreak/>
-        <w:t xml:space="preserve"> </w:t>
-      </w:r>
-    </w:p>
-    <w:p>
-      <w:pPr>
-        <w:spacing w:after="117" w:line="259" w:lineRule="auto"/>
-      </w:pPr>
-      <w:r>
-        <w:rPr>
-          <w:sz w:val="22"/>
-        </w:rPr>
-        <w:t xml:space="preserve"> </w:t>
-      </w:r>
-    </w:p>
-    <w:p>
-      <w:pPr>
-        <w:spacing w:after="0" w:line="259" w:lineRule="auto"/>
-      </w:pPr>
-      <w:r>
-        <w:rPr>
-          <w:sz w:val="22"/>
-        </w:rPr>
         <w:t xml:space="preserve"> </w:t>
       </w:r>
     </w:p>
@@ -5186,7 +5231,7 @@
             </w:rPr>
             <w:fldChar w:fldCharType="separate"/>
           </w:r>
-          <w:hyperlink w:anchor="_Toc534331847" w:history="1">
+          <w:hyperlink w:anchor="_Toc535182021" w:history="1">
             <w:r>
               <w:rPr>
                 <w:rStyle w:val="Hipervnculo"/>
@@ -5228,7 +5273,7 @@
                 <w:noProof/>
                 <w:webHidden/>
               </w:rPr>
-              <w:instrText xml:space="preserve"> PAGEREF _Toc534331847 \h </w:instrText>
+              <w:instrText xml:space="preserve"> PAGEREF _Toc535182021 \h </w:instrText>
             </w:r>
             <w:r>
               <w:rPr>
@@ -5272,7 +5317,7 @@
               <w:szCs w:val="22"/>
             </w:rPr>
           </w:pPr>
-          <w:hyperlink w:anchor="_Toc534331848" w:history="1">
+          <w:hyperlink w:anchor="_Toc535182022" w:history="1">
             <w:r>
               <w:rPr>
                 <w:rStyle w:val="Hipervnculo"/>
@@ -5314,7 +5359,7 @@
                 <w:noProof/>
                 <w:webHidden/>
               </w:rPr>
-              <w:instrText xml:space="preserve"> PAGEREF _Toc534331848 \h </w:instrText>
+              <w:instrText xml:space="preserve"> PAGEREF _Toc535182022 \h </w:instrText>
             </w:r>
             <w:r>
               <w:rPr>
@@ -5358,7 +5403,7 @@
               <w:szCs w:val="22"/>
             </w:rPr>
           </w:pPr>
-          <w:hyperlink w:anchor="_Toc534331849" w:history="1">
+          <w:hyperlink w:anchor="_Toc535182023" w:history="1">
             <w:r>
               <w:rPr>
                 <w:rStyle w:val="Hipervnculo"/>
@@ -5400,7 +5445,7 @@
                 <w:noProof/>
                 <w:webHidden/>
               </w:rPr>
-              <w:instrText xml:space="preserve"> PAGEREF _Toc534331849 \h </w:instrText>
+              <w:instrText xml:space="preserve"> PAGEREF _Toc535182023 \h </w:instrText>
             </w:r>
             <w:r>
               <w:rPr>
@@ -5444,7 +5489,7 @@
               <w:szCs w:val="22"/>
             </w:rPr>
           </w:pPr>
-          <w:hyperlink w:anchor="_Toc534331850" w:history="1">
+          <w:hyperlink w:anchor="_Toc535182024" w:history="1">
             <w:r>
               <w:rPr>
                 <w:rStyle w:val="Hipervnculo"/>
@@ -5486,7 +5531,7 @@
                 <w:noProof/>
                 <w:webHidden/>
               </w:rPr>
-              <w:instrText xml:space="preserve"> PAGEREF _Toc534331850 \h </w:instrText>
+              <w:instrText xml:space="preserve"> PAGEREF _Toc535182024 \h </w:instrText>
             </w:r>
             <w:r>
               <w:rPr>
@@ -5530,7 +5575,7 @@
               <w:szCs w:val="22"/>
             </w:rPr>
           </w:pPr>
-          <w:hyperlink w:anchor="_Toc534331851" w:history="1">
+          <w:hyperlink w:anchor="_Toc535182025" w:history="1">
             <w:r>
               <w:rPr>
                 <w:rStyle w:val="Hipervnculo"/>
@@ -5572,7 +5617,7 @@
                 <w:noProof/>
                 <w:webHidden/>
               </w:rPr>
-              <w:instrText xml:space="preserve"> PAGEREF _Toc534331851 \h </w:instrText>
+              <w:instrText xml:space="preserve"> PAGEREF _Toc535182025 \h </w:instrText>
             </w:r>
             <w:r>
               <w:rPr>
@@ -5616,7 +5661,7 @@
               <w:szCs w:val="22"/>
             </w:rPr>
           </w:pPr>
-          <w:hyperlink w:anchor="_Toc534331852" w:history="1">
+          <w:hyperlink w:anchor="_Toc535182026" w:history="1">
             <w:r>
               <w:rPr>
                 <w:rStyle w:val="Hipervnculo"/>
@@ -5658,7 +5703,7 @@
                 <w:noProof/>
                 <w:webHidden/>
               </w:rPr>
-              <w:instrText xml:space="preserve"> PAGEREF _Toc534331852 \h </w:instrText>
+              <w:instrText xml:space="preserve"> PAGEREF _Toc535182026 \h </w:instrText>
             </w:r>
             <w:r>
               <w:rPr>
@@ -5702,7 +5747,7 @@
               <w:szCs w:val="22"/>
             </w:rPr>
           </w:pPr>
-          <w:hyperlink w:anchor="_Toc534331853" w:history="1">
+          <w:hyperlink w:anchor="_Toc535182027" w:history="1">
             <w:r>
               <w:rPr>
                 <w:rStyle w:val="Hipervnculo"/>
@@ -5744,7 +5789,7 @@
                 <w:noProof/>
                 <w:webHidden/>
               </w:rPr>
-              <w:instrText xml:space="preserve"> PAGEREF _Toc534331853 \h </w:instrText>
+              <w:instrText xml:space="preserve"> PAGEREF _Toc535182027 \h </w:instrText>
             </w:r>
             <w:r>
               <w:rPr>
@@ -5788,7 +5833,7 @@
               <w:szCs w:val="22"/>
             </w:rPr>
           </w:pPr>
-          <w:hyperlink w:anchor="_Toc534331854" w:history="1">
+          <w:hyperlink w:anchor="_Toc535182028" w:history="1">
             <w:r>
               <w:rPr>
                 <w:rStyle w:val="Hipervnculo"/>
@@ -5830,7 +5875,7 @@
                 <w:noProof/>
                 <w:webHidden/>
               </w:rPr>
-              <w:instrText xml:space="preserve"> PAGEREF _Toc534331854 \h </w:instrText>
+              <w:instrText xml:space="preserve"> PAGEREF _Toc535182028 \h </w:instrText>
             </w:r>
             <w:r>
               <w:rPr>
@@ -5874,7 +5919,7 @@
               <w:szCs w:val="22"/>
             </w:rPr>
           </w:pPr>
-          <w:hyperlink w:anchor="_Toc534331855" w:history="1">
+          <w:hyperlink w:anchor="_Toc535182029" w:history="1">
             <w:r>
               <w:rPr>
                 <w:rStyle w:val="Hipervnculo"/>
@@ -5916,7 +5961,7 @@
                 <w:noProof/>
                 <w:webHidden/>
               </w:rPr>
-              <w:instrText xml:space="preserve"> PAGEREF _Toc534331855 \h </w:instrText>
+              <w:instrText xml:space="preserve"> PAGEREF _Toc535182029 \h </w:instrText>
             </w:r>
             <w:r>
               <w:rPr>
@@ -5960,7 +6005,7 @@
               <w:szCs w:val="22"/>
             </w:rPr>
           </w:pPr>
-          <w:hyperlink w:anchor="_Toc534331856" w:history="1">
+          <w:hyperlink w:anchor="_Toc535182030" w:history="1">
             <w:r>
               <w:rPr>
                 <w:rStyle w:val="Hipervnculo"/>
@@ -6002,7 +6047,7 @@
                 <w:noProof/>
                 <w:webHidden/>
               </w:rPr>
-              <w:instrText xml:space="preserve"> PAGEREF _Toc534331856 \h </w:instrText>
+              <w:instrText xml:space="preserve"> PAGEREF _Toc535182030 \h </w:instrText>
             </w:r>
             <w:r>
               <w:rPr>
@@ -6022,7 +6067,7 @@
                 <w:noProof/>
                 <w:webHidden/>
               </w:rPr>
-              <w:t>7</w:t>
+              <w:t>8</w:t>
             </w:r>
             <w:r>
               <w:rPr>
@@ -6046,7 +6091,7 @@
               <w:szCs w:val="22"/>
             </w:rPr>
           </w:pPr>
-          <w:hyperlink w:anchor="_Toc534331857" w:history="1">
+          <w:hyperlink w:anchor="_Toc535182031" w:history="1">
             <w:r>
               <w:rPr>
                 <w:rStyle w:val="Hipervnculo"/>
@@ -6088,7 +6133,7 @@
                 <w:noProof/>
                 <w:webHidden/>
               </w:rPr>
-              <w:instrText xml:space="preserve"> PAGEREF _Toc534331857 \h </w:instrText>
+              <w:instrText xml:space="preserve"> PAGEREF _Toc535182031 \h </w:instrText>
             </w:r>
             <w:r>
               <w:rPr>
@@ -6108,7 +6153,7 @@
                 <w:noProof/>
                 <w:webHidden/>
               </w:rPr>
-              <w:t>7</w:t>
+              <w:t>8</w:t>
             </w:r>
             <w:r>
               <w:rPr>
@@ -6132,7 +6177,7 @@
               <w:szCs w:val="22"/>
             </w:rPr>
           </w:pPr>
-          <w:hyperlink w:anchor="_Toc534331858" w:history="1">
+          <w:hyperlink w:anchor="_Toc535182032" w:history="1">
             <w:r>
               <w:rPr>
                 <w:rStyle w:val="Hipervnculo"/>
@@ -6174,7 +6219,7 @@
                 <w:noProof/>
                 <w:webHidden/>
               </w:rPr>
-              <w:instrText xml:space="preserve"> PAGEREF _Toc534331858 \h </w:instrText>
+              <w:instrText xml:space="preserve"> PAGEREF _Toc535182032 \h </w:instrText>
             </w:r>
             <w:r>
               <w:rPr>
@@ -6218,7 +6263,7 @@
               <w:szCs w:val="22"/>
             </w:rPr>
           </w:pPr>
-          <w:hyperlink w:anchor="_Toc534331859" w:history="1">
+          <w:hyperlink w:anchor="_Toc535182033" w:history="1">
             <w:r>
               <w:rPr>
                 <w:rStyle w:val="Hipervnculo"/>
@@ -6260,7 +6305,7 @@
                 <w:noProof/>
                 <w:webHidden/>
               </w:rPr>
-              <w:instrText xml:space="preserve"> PAGEREF _Toc534331859 \h </w:instrText>
+              <w:instrText xml:space="preserve"> PAGEREF _Toc535182033 \h </w:instrText>
             </w:r>
             <w:r>
               <w:rPr>
@@ -6304,7 +6349,7 @@
               <w:szCs w:val="22"/>
             </w:rPr>
           </w:pPr>
-          <w:hyperlink w:anchor="_Toc534331860" w:history="1">
+          <w:hyperlink w:anchor="_Toc535182034" w:history="1">
             <w:r>
               <w:rPr>
                 <w:rStyle w:val="Hipervnculo"/>
@@ -6346,7 +6391,7 @@
                 <w:noProof/>
                 <w:webHidden/>
               </w:rPr>
-              <w:instrText xml:space="preserve"> PAGEREF _Toc534331860 \h </w:instrText>
+              <w:instrText xml:space="preserve"> PAGEREF _Toc535182034 \h </w:instrText>
             </w:r>
             <w:r>
               <w:rPr>
@@ -6366,7 +6411,7 @@
                 <w:noProof/>
                 <w:webHidden/>
               </w:rPr>
-              <w:t>10</w:t>
+              <w:t>11</w:t>
             </w:r>
             <w:r>
               <w:rPr>
@@ -6390,7 +6435,7 @@
               <w:szCs w:val="22"/>
             </w:rPr>
           </w:pPr>
-          <w:hyperlink w:anchor="_Toc534331861" w:history="1">
+          <w:hyperlink w:anchor="_Toc535182035" w:history="1">
             <w:r>
               <w:rPr>
                 <w:rStyle w:val="Hipervnculo"/>
@@ -6432,7 +6477,7 @@
                 <w:noProof/>
                 <w:webHidden/>
               </w:rPr>
-              <w:instrText xml:space="preserve"> PAGEREF _Toc534331861 \h </w:instrText>
+              <w:instrText xml:space="preserve"> PAGEREF _Toc535182035 \h </w:instrText>
             </w:r>
             <w:r>
               <w:rPr>
@@ -6452,7 +6497,7 @@
                 <w:noProof/>
                 <w:webHidden/>
               </w:rPr>
-              <w:t>10</w:t>
+              <w:t>11</w:t>
             </w:r>
             <w:r>
               <w:rPr>
@@ -6476,7 +6521,7 @@
               <w:szCs w:val="22"/>
             </w:rPr>
           </w:pPr>
-          <w:hyperlink w:anchor="_Toc534331862" w:history="1">
+          <w:hyperlink w:anchor="_Toc535182036" w:history="1">
             <w:r>
               <w:rPr>
                 <w:rStyle w:val="Hipervnculo"/>
@@ -6518,7 +6563,7 @@
                 <w:noProof/>
                 <w:webHidden/>
               </w:rPr>
-              <w:instrText xml:space="preserve"> PAGEREF _Toc534331862 \h </w:instrText>
+              <w:instrText xml:space="preserve"> PAGEREF _Toc535182036 \h </w:instrText>
             </w:r>
             <w:r>
               <w:rPr>
@@ -6562,7 +6607,7 @@
               <w:szCs w:val="22"/>
             </w:rPr>
           </w:pPr>
-          <w:hyperlink w:anchor="_Toc534331863" w:history="1">
+          <w:hyperlink w:anchor="_Toc535182037" w:history="1">
             <w:r>
               <w:rPr>
                 <w:rStyle w:val="Hipervnculo"/>
@@ -6604,7 +6649,7 @@
                 <w:noProof/>
                 <w:webHidden/>
               </w:rPr>
-              <w:instrText xml:space="preserve"> PAGEREF _Toc534331863 \h </w:instrText>
+              <w:instrText xml:space="preserve"> PAGEREF _Toc535182037 \h </w:instrText>
             </w:r>
             <w:r>
               <w:rPr>
@@ -6624,7 +6669,7 @@
                 <w:noProof/>
                 <w:webHidden/>
               </w:rPr>
-              <w:t>11</w:t>
+              <w:t>12</w:t>
             </w:r>
             <w:r>
               <w:rPr>
@@ -6648,7 +6693,7 @@
               <w:szCs w:val="22"/>
             </w:rPr>
           </w:pPr>
-          <w:hyperlink w:anchor="_Toc534331864" w:history="1">
+          <w:hyperlink w:anchor="_Toc535182038" w:history="1">
             <w:r>
               <w:rPr>
                 <w:rStyle w:val="Hipervnculo"/>
@@ -6690,7 +6735,7 @@
                 <w:noProof/>
                 <w:webHidden/>
               </w:rPr>
-              <w:instrText xml:space="preserve"> PAGEREF _Toc534331864 \h </w:instrText>
+              <w:instrText xml:space="preserve"> PAGEREF _Toc535182038 \h </w:instrText>
             </w:r>
             <w:r>
               <w:rPr>
@@ -6710,7 +6755,7 @@
                 <w:noProof/>
                 <w:webHidden/>
               </w:rPr>
-              <w:t>11</w:t>
+              <w:t>12</w:t>
             </w:r>
             <w:r>
               <w:rPr>
@@ -6734,7 +6779,7 @@
               <w:szCs w:val="22"/>
             </w:rPr>
           </w:pPr>
-          <w:hyperlink w:anchor="_Toc534331865" w:history="1">
+          <w:hyperlink w:anchor="_Toc535182039" w:history="1">
             <w:r>
               <w:rPr>
                 <w:rStyle w:val="Hipervnculo"/>
@@ -6776,7 +6821,7 @@
                 <w:noProof/>
                 <w:webHidden/>
               </w:rPr>
-              <w:instrText xml:space="preserve"> PAGEREF _Toc534331865 \h </w:instrText>
+              <w:instrText xml:space="preserve"> PAGEREF _Toc535182039 \h </w:instrText>
             </w:r>
             <w:r>
               <w:rPr>
@@ -6796,7 +6841,7 @@
                 <w:noProof/>
                 <w:webHidden/>
               </w:rPr>
-              <w:t>11</w:t>
+              <w:t>12</w:t>
             </w:r>
             <w:r>
               <w:rPr>
@@ -6820,7 +6865,7 @@
               <w:szCs w:val="22"/>
             </w:rPr>
           </w:pPr>
-          <w:hyperlink w:anchor="_Toc534331866" w:history="1">
+          <w:hyperlink w:anchor="_Toc535182040" w:history="1">
             <w:r>
               <w:rPr>
                 <w:rStyle w:val="Hipervnculo"/>
@@ -6862,7 +6907,7 @@
                 <w:noProof/>
                 <w:webHidden/>
               </w:rPr>
-              <w:instrText xml:space="preserve"> PAGEREF _Toc534331866 \h </w:instrText>
+              <w:instrText xml:space="preserve"> PAGEREF _Toc535182040 \h </w:instrText>
             </w:r>
             <w:r>
               <w:rPr>
@@ -6882,7 +6927,7 @@
                 <w:noProof/>
                 <w:webHidden/>
               </w:rPr>
-              <w:t>11</w:t>
+              <w:t>12</w:t>
             </w:r>
             <w:r>
               <w:rPr>
@@ -6906,7 +6951,7 @@
               <w:szCs w:val="22"/>
             </w:rPr>
           </w:pPr>
-          <w:hyperlink w:anchor="_Toc534331867" w:history="1">
+          <w:hyperlink w:anchor="_Toc535182041" w:history="1">
             <w:r>
               <w:rPr>
                 <w:rStyle w:val="Hipervnculo"/>
@@ -6948,7 +6993,7 @@
                 <w:noProof/>
                 <w:webHidden/>
               </w:rPr>
-              <w:instrText xml:space="preserve"> PAGEREF _Toc534331867 \h </w:instrText>
+              <w:instrText xml:space="preserve"> PAGEREF _Toc535182041 \h </w:instrText>
             </w:r>
             <w:r>
               <w:rPr>
@@ -6992,7 +7037,7 @@
               <w:szCs w:val="22"/>
             </w:rPr>
           </w:pPr>
-          <w:hyperlink w:anchor="_Toc534331868" w:history="1">
+          <w:hyperlink w:anchor="_Toc535182042" w:history="1">
             <w:r>
               <w:rPr>
                 <w:rStyle w:val="Hipervnculo"/>
@@ -7034,7 +7079,7 @@
                 <w:noProof/>
                 <w:webHidden/>
               </w:rPr>
-              <w:instrText xml:space="preserve"> PAGEREF _Toc534331868 \h </w:instrText>
+              <w:instrText xml:space="preserve"> PAGEREF _Toc535182042 \h </w:instrText>
             </w:r>
             <w:r>
               <w:rPr>
@@ -7054,7 +7099,7 @@
                 <w:noProof/>
                 <w:webHidden/>
               </w:rPr>
-              <w:t>12</w:t>
+              <w:t>13</w:t>
             </w:r>
             <w:r>
               <w:rPr>
@@ -7078,7 +7123,7 @@
               <w:szCs w:val="22"/>
             </w:rPr>
           </w:pPr>
-          <w:hyperlink w:anchor="_Toc534331869" w:history="1">
+          <w:hyperlink w:anchor="_Toc535182043" w:history="1">
             <w:r>
               <w:rPr>
                 <w:rStyle w:val="Hipervnculo"/>
@@ -7120,7 +7165,7 @@
                 <w:noProof/>
                 <w:webHidden/>
               </w:rPr>
-              <w:instrText xml:space="preserve"> PAGEREF _Toc534331869 \h </w:instrText>
+              <w:instrText xml:space="preserve"> PAGEREF _Toc535182043 \h </w:instrText>
             </w:r>
             <w:r>
               <w:rPr>
@@ -7140,7 +7185,7 @@
                 <w:noProof/>
                 <w:webHidden/>
               </w:rPr>
-              <w:t>12</w:t>
+              <w:t>13</w:t>
             </w:r>
             <w:r>
               <w:rPr>
@@ -7164,7 +7209,7 @@
               <w:szCs w:val="22"/>
             </w:rPr>
           </w:pPr>
-          <w:hyperlink w:anchor="_Toc534331870" w:history="1">
+          <w:hyperlink w:anchor="_Toc535182044" w:history="1">
             <w:r>
               <w:rPr>
                 <w:rStyle w:val="Hipervnculo"/>
@@ -7206,7 +7251,7 @@
                 <w:noProof/>
                 <w:webHidden/>
               </w:rPr>
-              <w:instrText xml:space="preserve"> PAGEREF _Toc534331870 \h </w:instrText>
+              <w:instrText xml:space="preserve"> PAGEREF _Toc535182044 \h </w:instrText>
             </w:r>
             <w:r>
               <w:rPr>
@@ -7226,7 +7271,7 @@
                 <w:noProof/>
                 <w:webHidden/>
               </w:rPr>
-              <w:t>12</w:t>
+              <w:t>13</w:t>
             </w:r>
             <w:r>
               <w:rPr>
@@ -7250,7 +7295,7 @@
               <w:szCs w:val="22"/>
             </w:rPr>
           </w:pPr>
-          <w:hyperlink w:anchor="_Toc534331871" w:history="1">
+          <w:hyperlink w:anchor="_Toc535182045" w:history="1">
             <w:r>
               <w:rPr>
                 <w:rStyle w:val="Hipervnculo"/>
@@ -7292,7 +7337,7 @@
                 <w:noProof/>
                 <w:webHidden/>
               </w:rPr>
-              <w:instrText xml:space="preserve"> PAGEREF _Toc534331871 \h </w:instrText>
+              <w:instrText xml:space="preserve"> PAGEREF _Toc535182045 \h </w:instrText>
             </w:r>
             <w:r>
               <w:rPr>
@@ -7312,7 +7357,7 @@
                 <w:noProof/>
                 <w:webHidden/>
               </w:rPr>
-              <w:t>12</w:t>
+              <w:t>13</w:t>
             </w:r>
             <w:r>
               <w:rPr>
@@ -7336,7 +7381,7 @@
               <w:szCs w:val="22"/>
             </w:rPr>
           </w:pPr>
-          <w:hyperlink w:anchor="_Toc534331872" w:history="1">
+          <w:hyperlink w:anchor="_Toc535182046" w:history="1">
             <w:r>
               <w:rPr>
                 <w:rStyle w:val="Hipervnculo"/>
@@ -7378,7 +7423,7 @@
                 <w:noProof/>
                 <w:webHidden/>
               </w:rPr>
-              <w:instrText xml:space="preserve"> PAGEREF _Toc534331872 \h </w:instrText>
+              <w:instrText xml:space="preserve"> PAGEREF _Toc535182046 \h </w:instrText>
             </w:r>
             <w:r>
               <w:rPr>
@@ -7422,7 +7467,7 @@
               <w:szCs w:val="22"/>
             </w:rPr>
           </w:pPr>
-          <w:hyperlink w:anchor="_Toc534331873" w:history="1">
+          <w:hyperlink w:anchor="_Toc535182047" w:history="1">
             <w:r>
               <w:rPr>
                 <w:rStyle w:val="Hipervnculo"/>
@@ -7464,7 +7509,7 @@
                 <w:noProof/>
                 <w:webHidden/>
               </w:rPr>
-              <w:instrText xml:space="preserve"> PAGEREF _Toc534331873 \h </w:instrText>
+              <w:instrText xml:space="preserve"> PAGEREF _Toc535182047 \h </w:instrText>
             </w:r>
             <w:r>
               <w:rPr>
@@ -7508,7 +7553,7 @@
               <w:szCs w:val="22"/>
             </w:rPr>
           </w:pPr>
-          <w:hyperlink w:anchor="_Toc534331874" w:history="1">
+          <w:hyperlink w:anchor="_Toc535182048" w:history="1">
             <w:r>
               <w:rPr>
                 <w:rStyle w:val="Hipervnculo"/>
@@ -7550,7 +7595,7 @@
                 <w:noProof/>
                 <w:webHidden/>
               </w:rPr>
-              <w:instrText xml:space="preserve"> PAGEREF _Toc534331874 \h </w:instrText>
+              <w:instrText xml:space="preserve"> PAGEREF _Toc535182048 \h </w:instrText>
             </w:r>
             <w:r>
               <w:rPr>
@@ -7597,6 +7642,8 @@
             </w:rPr>
             <w:fldChar w:fldCharType="end"/>
           </w:r>
+          <w:bookmarkStart w:id="0" w:name="_GoBack"/>
+          <w:bookmarkEnd w:id="0"/>
         </w:p>
         <w:p>
           <w:pPr>
@@ -7624,11 +7671,12 @@
           <w:tab w:val="right" w:pos="9099"/>
         </w:tabs>
       </w:pPr>
-      <w:bookmarkStart w:id="0" w:name="_Toc534331847"/>
-      <w:r>
+      <w:bookmarkStart w:id="1" w:name="_Toc535182021"/>
+      <w:r>
+        <w:lastRenderedPageBreak/>
         <w:t>Introducción</w:t>
       </w:r>
-      <w:bookmarkEnd w:id="0"/>
+      <w:bookmarkEnd w:id="1"/>
       <w:r>
         <w:t xml:space="preserve">  </w:t>
       </w:r>
@@ -7645,11 +7693,11 @@
           <w:numId w:val="23"/>
         </w:numPr>
       </w:pPr>
-      <w:bookmarkStart w:id="1" w:name="_Toc534331848"/>
+      <w:bookmarkStart w:id="2" w:name="_Toc535182022"/>
       <w:r>
         <w:t>Alcance</w:t>
       </w:r>
-      <w:bookmarkEnd w:id="1"/>
+      <w:bookmarkEnd w:id="2"/>
       <w:r>
         <w:t xml:space="preserve"> </w:t>
       </w:r>
@@ -7693,11 +7741,11 @@
           <w:tab w:val="center" w:pos="2295"/>
         </w:tabs>
       </w:pPr>
-      <w:bookmarkStart w:id="2" w:name="_Toc534331849"/>
+      <w:bookmarkStart w:id="3" w:name="_Toc535182023"/>
       <w:r>
         <w:t>Referencias</w:t>
       </w:r>
-      <w:bookmarkEnd w:id="2"/>
+      <w:bookmarkEnd w:id="3"/>
       <w:r>
         <w:rPr>
           <w:rFonts w:ascii="Arial" w:eastAsia="Arial" w:hAnsi="Arial" w:cs="Arial"/>
@@ -8023,11 +8071,11 @@
         </w:tabs>
         <w:spacing w:after="112"/>
       </w:pPr>
-      <w:bookmarkStart w:id="3" w:name="_Toc534331850"/>
+      <w:bookmarkStart w:id="4" w:name="_Toc535182024"/>
       <w:r>
         <w:t>Glosario</w:t>
       </w:r>
-      <w:bookmarkEnd w:id="3"/>
+      <w:bookmarkEnd w:id="4"/>
       <w:r>
         <w:t xml:space="preserve"> </w:t>
       </w:r>
@@ -8225,12 +8273,12 @@
           <w:tab w:val="center" w:pos="2500"/>
         </w:tabs>
       </w:pPr>
-      <w:bookmarkStart w:id="4" w:name="_Toc534331851"/>
+      <w:bookmarkStart w:id="5" w:name="_Toc535182025"/>
       <w:r>
         <w:lastRenderedPageBreak/>
         <w:t>Contexto de Prueba</w:t>
       </w:r>
-      <w:bookmarkEnd w:id="4"/>
+      <w:bookmarkEnd w:id="5"/>
       <w:r>
         <w:t xml:space="preserve"> </w:t>
       </w:r>
@@ -8247,11 +8295,11 @@
           <w:tab w:val="center" w:pos="3239"/>
         </w:tabs>
       </w:pPr>
-      <w:bookmarkStart w:id="5" w:name="_Toc534331852"/>
+      <w:bookmarkStart w:id="6" w:name="_Toc535182026"/>
       <w:r>
         <w:t>Proyectos y Subsistemas</w:t>
       </w:r>
-      <w:bookmarkEnd w:id="5"/>
+      <w:bookmarkEnd w:id="6"/>
       <w:r>
         <w:t xml:space="preserve"> </w:t>
       </w:r>
@@ -8295,11 +8343,11 @@
           <w:tab w:val="center" w:pos="2981"/>
         </w:tabs>
       </w:pPr>
-      <w:bookmarkStart w:id="6" w:name="_Toc534331853"/>
+      <w:bookmarkStart w:id="7" w:name="_Toc535182027"/>
       <w:r>
         <w:t>Elementos de Prueba</w:t>
       </w:r>
-      <w:bookmarkEnd w:id="6"/>
+      <w:bookmarkEnd w:id="7"/>
       <w:r>
         <w:rPr>
           <w:color w:val="FF0000"/>
@@ -8796,12 +8844,7 @@
         </w:numPr>
       </w:pPr>
       <w:r>
-        <w:t>G</w:t>
-      </w:r>
-      <w:bookmarkStart w:id="7" w:name="_GoBack"/>
-      <w:bookmarkEnd w:id="7"/>
-      <w:r>
-        <w:t>estión de noticias</w:t>
+        <w:t>Gestión de noticias</w:t>
       </w:r>
     </w:p>
     <w:p>
@@ -8982,6 +9025,102 @@
       </w:pPr>
       <w:r>
         <w:t xml:space="preserve">Activar/Desactivar estado de publicación </w:t>
+      </w:r>
+    </w:p>
+    <w:p>
+      <w:pPr>
+        <w:pStyle w:val="Prrafodelista"/>
+        <w:numPr>
+          <w:ilvl w:val="2"/>
+          <w:numId w:val="16"/>
+        </w:numPr>
+      </w:pPr>
+      <w:r>
+        <w:t xml:space="preserve">Gestión de publicaciones </w:t>
+      </w:r>
+    </w:p>
+    <w:p>
+      <w:pPr>
+        <w:pStyle w:val="Prrafodelista"/>
+        <w:numPr>
+          <w:ilvl w:val="3"/>
+          <w:numId w:val="16"/>
+        </w:numPr>
+      </w:pPr>
+      <w:r>
+        <w:t xml:space="preserve">Filtrar publicaciones </w:t>
+      </w:r>
+    </w:p>
+    <w:p>
+      <w:pPr>
+        <w:pStyle w:val="Prrafodelista"/>
+        <w:numPr>
+          <w:ilvl w:val="3"/>
+          <w:numId w:val="16"/>
+        </w:numPr>
+      </w:pPr>
+      <w:r>
+        <w:t xml:space="preserve">Inspeccionar una publicación </w:t>
+      </w:r>
+    </w:p>
+    <w:p>
+      <w:pPr>
+        <w:pStyle w:val="Prrafodelista"/>
+        <w:numPr>
+          <w:ilvl w:val="4"/>
+          <w:numId w:val="16"/>
+        </w:numPr>
+      </w:pPr>
+      <w:r>
+        <w:t xml:space="preserve">Activar/Desactivar publicación </w:t>
+      </w:r>
+    </w:p>
+    <w:p>
+      <w:pPr>
+        <w:pStyle w:val="Prrafodelista"/>
+        <w:numPr>
+          <w:ilvl w:val="4"/>
+          <w:numId w:val="16"/>
+        </w:numPr>
+      </w:pPr>
+      <w:r>
+        <w:t xml:space="preserve">Editar de publicación </w:t>
+      </w:r>
+    </w:p>
+    <w:p>
+      <w:pPr>
+        <w:pStyle w:val="Prrafodelista"/>
+        <w:numPr>
+          <w:ilvl w:val="2"/>
+          <w:numId w:val="16"/>
+        </w:numPr>
+      </w:pPr>
+      <w:r>
+        <w:t>Gestión de incidencias reportadas</w:t>
+      </w:r>
+    </w:p>
+    <w:p>
+      <w:pPr>
+        <w:pStyle w:val="Prrafodelista"/>
+        <w:numPr>
+          <w:ilvl w:val="3"/>
+          <w:numId w:val="16"/>
+        </w:numPr>
+      </w:pPr>
+      <w:r>
+        <w:t xml:space="preserve">Filtrar incidencias reportadas </w:t>
+      </w:r>
+    </w:p>
+    <w:p>
+      <w:pPr>
+        <w:pStyle w:val="Prrafodelista"/>
+        <w:numPr>
+          <w:ilvl w:val="3"/>
+          <w:numId w:val="16"/>
+        </w:numPr>
+      </w:pPr>
+      <w:r>
+        <w:t xml:space="preserve"> Agregar/eliminar incidencias reportadas </w:t>
       </w:r>
     </w:p>
     <w:p>
@@ -9232,6 +9371,98 @@
       </w:pPr>
       <w:r>
         <w:t>Desasociarse de una comunidad</w:t>
+      </w:r>
+    </w:p>
+    <w:p>
+      <w:pPr>
+        <w:pStyle w:val="Prrafodelista"/>
+        <w:numPr>
+          <w:ilvl w:val="1"/>
+          <w:numId w:val="16"/>
+        </w:numPr>
+        <w:spacing w:after="137" w:line="259" w:lineRule="auto"/>
+      </w:pPr>
+      <w:r>
+        <w:t>Modulo estadísticas</w:t>
+      </w:r>
+    </w:p>
+    <w:p>
+      <w:pPr>
+        <w:pStyle w:val="Prrafodelista"/>
+        <w:numPr>
+          <w:ilvl w:val="2"/>
+          <w:numId w:val="16"/>
+        </w:numPr>
+        <w:spacing w:after="137" w:line="259" w:lineRule="auto"/>
+      </w:pPr>
+      <w:r>
+        <w:t>Visualizar estadísticas</w:t>
+      </w:r>
+    </w:p>
+    <w:p>
+      <w:pPr>
+        <w:pStyle w:val="Prrafodelista"/>
+        <w:numPr>
+          <w:ilvl w:val="3"/>
+          <w:numId w:val="16"/>
+        </w:numPr>
+        <w:spacing w:after="137" w:line="259" w:lineRule="auto"/>
+      </w:pPr>
+      <w:r>
+        <w:t>Por lugar</w:t>
+      </w:r>
+    </w:p>
+    <w:p>
+      <w:pPr>
+        <w:pStyle w:val="Prrafodelista"/>
+        <w:numPr>
+          <w:ilvl w:val="3"/>
+          <w:numId w:val="16"/>
+        </w:numPr>
+        <w:spacing w:after="137" w:line="259" w:lineRule="auto"/>
+      </w:pPr>
+      <w:r>
+        <w:t>Por genero</w:t>
+      </w:r>
+    </w:p>
+    <w:p>
+      <w:pPr>
+        <w:pStyle w:val="Prrafodelista"/>
+        <w:numPr>
+          <w:ilvl w:val="3"/>
+          <w:numId w:val="16"/>
+        </w:numPr>
+        <w:spacing w:after="137" w:line="259" w:lineRule="auto"/>
+      </w:pPr>
+      <w:r>
+        <w:t>Por extranjero/local</w:t>
+      </w:r>
+    </w:p>
+    <w:p>
+      <w:pPr>
+        <w:pStyle w:val="Prrafodelista"/>
+        <w:numPr>
+          <w:ilvl w:val="3"/>
+          <w:numId w:val="16"/>
+        </w:numPr>
+        <w:spacing w:after="137" w:line="259" w:lineRule="auto"/>
+      </w:pPr>
+      <w:r>
+        <w:t>Por fechas</w:t>
+      </w:r>
+    </w:p>
+    <w:p>
+      <w:pPr>
+        <w:pStyle w:val="Prrafodelista"/>
+        <w:numPr>
+          <w:ilvl w:val="3"/>
+          <w:numId w:val="16"/>
+        </w:numPr>
+        <w:spacing w:after="137" w:line="259" w:lineRule="auto"/>
+      </w:pPr>
+      <w:r>
+        <w:lastRenderedPageBreak/>
+        <w:t>Por comunidad</w:t>
       </w:r>
     </w:p>
     <w:p>
@@ -9337,9 +9568,8 @@
           <w:tab w:val="center" w:pos="3043"/>
         </w:tabs>
       </w:pPr>
-      <w:bookmarkStart w:id="8" w:name="_Toc534331854"/>
-      <w:r>
-        <w:lastRenderedPageBreak/>
+      <w:bookmarkStart w:id="8" w:name="_Toc535182028"/>
+      <w:r>
         <w:t>Alcance de la Pruebas</w:t>
       </w:r>
       <w:bookmarkEnd w:id="8"/>
@@ -9629,6 +9859,36 @@
             </w:pPr>
             <w:r>
               <w:rPr>
+                <w:rFonts w:ascii="Cambria Math" w:hAnsi="Cambria Math" w:cs="Cambria Math"/>
+                <w:sz w:val="22"/>
+              </w:rPr>
+              <w:t>◆</w:t>
+            </w:r>
+            <w:r>
+              <w:rPr>
+                <w:sz w:val="22"/>
+              </w:rPr>
+              <w:t xml:space="preserve"> Modulo </w:t>
+            </w:r>
+            <w:proofErr w:type="spellStart"/>
+            <w:r>
+              <w:rPr>
+                <w:sz w:val="22"/>
+              </w:rPr>
+              <w:t>estadisticas</w:t>
+            </w:r>
+            <w:proofErr w:type="spellEnd"/>
+          </w:p>
+          <w:p>
+            <w:pPr>
+              <w:spacing w:line="264" w:lineRule="auto"/>
+              <w:ind w:left="1081"/>
+              <w:rPr>
+                <w:sz w:val="22"/>
+              </w:rPr>
+            </w:pPr>
+            <w:r>
+              <w:rPr>
                 <w:sz w:val="22"/>
               </w:rPr>
               <w:t xml:space="preserve">Evaluación de la documentación </w:t>
@@ -9655,6 +9915,7 @@
               <w:spacing w:line="259" w:lineRule="auto"/>
             </w:pPr>
             <w:r>
+              <w:lastRenderedPageBreak/>
               <w:t xml:space="preserve">Objetivos de las pruebas </w:t>
             </w:r>
           </w:p>
@@ -9757,7 +10018,6 @@
               <w:spacing w:line="259" w:lineRule="auto"/>
             </w:pPr>
             <w:r>
-              <w:lastRenderedPageBreak/>
               <w:t xml:space="preserve">Detalle de ejecución de las pruebas </w:t>
             </w:r>
           </w:p>
@@ -9923,7 +10183,7 @@
           <w:numId w:val="23"/>
         </w:numPr>
       </w:pPr>
-      <w:bookmarkStart w:id="9" w:name="_Toc534331855"/>
+      <w:bookmarkStart w:id="9" w:name="_Toc535182029"/>
       <w:r>
         <w:t xml:space="preserve">Cumplimiento de normas </w:t>
       </w:r>
@@ -9989,7 +10249,13 @@
       </w:pPr>
       <w:proofErr w:type="spellStart"/>
       <w:r>
-        <w:t>Indentar</w:t>
+        <w:t>I</w:t>
+      </w:r>
+      <w:r>
+        <w:t>n</w:t>
+      </w:r>
+      <w:r>
+        <w:t>dentar</w:t>
       </w:r>
       <w:proofErr w:type="spellEnd"/>
       <w:r>
@@ -10007,6 +10273,7 @@
         <w:ind w:right="50"/>
       </w:pPr>
       <w:r>
+        <w:lastRenderedPageBreak/>
         <w:t xml:space="preserve">Uso de </w:t>
       </w:r>
       <w:proofErr w:type="spellStart"/>
@@ -10026,7 +10293,7 @@
           <w:numId w:val="23"/>
         </w:numPr>
       </w:pPr>
-      <w:bookmarkStart w:id="10" w:name="_Toc534331856"/>
+      <w:bookmarkStart w:id="10" w:name="_Toc535182030"/>
       <w:r>
         <w:t>Suposiciones y Restricciones</w:t>
       </w:r>
@@ -10077,7 +10344,7 @@
           <w:numId w:val="23"/>
         </w:numPr>
       </w:pPr>
-      <w:bookmarkStart w:id="11" w:name="_Toc534331857"/>
+      <w:bookmarkStart w:id="11" w:name="_Toc535182031"/>
       <w:r>
         <w:t>Stakeholders</w:t>
       </w:r>
@@ -10218,7 +10485,6 @@
               <w:rPr>
                 <w:sz w:val="22"/>
               </w:rPr>
-              <w:lastRenderedPageBreak/>
               <w:t>Adriana Álvarez</w:t>
             </w:r>
             <w:r>
@@ -10298,6 +10564,127 @@
       </w:tr>
       <w:tr>
         <w:trPr>
+          <w:trHeight w:val="2387"/>
+        </w:trPr>
+        <w:tc>
+          <w:tcPr>
+            <w:tcW w:w="1889" w:type="dxa"/>
+            <w:tcBorders>
+              <w:top w:val="single" w:sz="6" w:space="0" w:color="000000"/>
+              <w:left w:val="single" w:sz="6" w:space="0" w:color="000000"/>
+              <w:bottom w:val="single" w:sz="6" w:space="0" w:color="000000"/>
+              <w:right w:val="single" w:sz="6" w:space="0" w:color="000000"/>
+            </w:tcBorders>
+          </w:tcPr>
+          <w:p>
+            <w:pPr>
+              <w:spacing w:line="259" w:lineRule="auto"/>
+              <w:rPr>
+                <w:sz w:val="22"/>
+              </w:rPr>
+            </w:pPr>
+            <w:r>
+              <w:rPr>
+                <w:sz w:val="22"/>
+              </w:rPr>
+              <w:t>María Estrada</w:t>
+            </w:r>
+          </w:p>
+        </w:tc>
+        <w:tc>
+          <w:tcPr>
+            <w:tcW w:w="1922" w:type="dxa"/>
+            <w:tcBorders>
+              <w:top w:val="single" w:sz="6" w:space="0" w:color="000000"/>
+              <w:left w:val="single" w:sz="6" w:space="0" w:color="000000"/>
+              <w:bottom w:val="single" w:sz="6" w:space="0" w:color="000000"/>
+              <w:right w:val="single" w:sz="6" w:space="0" w:color="000000"/>
+            </w:tcBorders>
+          </w:tcPr>
+          <w:p>
+            <w:pPr>
+              <w:spacing w:line="259" w:lineRule="auto"/>
+              <w:rPr>
+                <w:sz w:val="22"/>
+              </w:rPr>
+            </w:pPr>
+            <w:r>
+              <w:rPr>
+                <w:sz w:val="22"/>
+              </w:rPr>
+              <w:t>Profesora a cargo</w:t>
+            </w:r>
+          </w:p>
+        </w:tc>
+        <w:tc>
+          <w:tcPr>
+            <w:tcW w:w="5794" w:type="dxa"/>
+            <w:tcBorders>
+              <w:top w:val="single" w:sz="6" w:space="0" w:color="000000"/>
+              <w:left w:val="single" w:sz="6" w:space="0" w:color="000000"/>
+              <w:bottom w:val="single" w:sz="6" w:space="0" w:color="000000"/>
+              <w:right w:val="single" w:sz="6" w:space="0" w:color="000000"/>
+            </w:tcBorders>
+            <w:vAlign w:val="center"/>
+          </w:tcPr>
+          <w:p>
+            <w:pPr>
+              <w:numPr>
+                <w:ilvl w:val="0"/>
+                <w:numId w:val="12"/>
+              </w:numPr>
+              <w:spacing w:line="263" w:lineRule="auto"/>
+              <w:ind w:left="720" w:hanging="360"/>
+            </w:pPr>
+            <w:r>
+              <w:rPr>
+                <w:sz w:val="22"/>
+              </w:rPr>
+              <w:t xml:space="preserve">Participa en reuniones con los encargados de desarrollar el proyecto. </w:t>
+            </w:r>
+          </w:p>
+          <w:p>
+            <w:pPr>
+              <w:numPr>
+                <w:ilvl w:val="0"/>
+                <w:numId w:val="12"/>
+              </w:numPr>
+              <w:spacing w:line="263" w:lineRule="auto"/>
+              <w:ind w:left="720" w:hanging="360"/>
+              <w:rPr>
+                <w:sz w:val="22"/>
+              </w:rPr>
+            </w:pPr>
+            <w:r>
+              <w:rPr>
+                <w:sz w:val="22"/>
+              </w:rPr>
+              <w:t xml:space="preserve">Asesorar al equipo de trabajo en el proceso de diseño y desarrollo de las pruebas para el proyecto. </w:t>
+            </w:r>
+          </w:p>
+          <w:p>
+            <w:pPr>
+              <w:numPr>
+                <w:ilvl w:val="0"/>
+                <w:numId w:val="12"/>
+              </w:numPr>
+              <w:spacing w:line="263" w:lineRule="auto"/>
+              <w:ind w:left="720" w:hanging="360"/>
+              <w:rPr>
+                <w:sz w:val="22"/>
+              </w:rPr>
+            </w:pPr>
+            <w:r>
+              <w:rPr>
+                <w:sz w:val="22"/>
+              </w:rPr>
+              <w:t>Califica el trabajo realizado.</w:t>
+            </w:r>
+          </w:p>
+        </w:tc>
+      </w:tr>
+      <w:tr>
+        <w:trPr>
           <w:trHeight w:val="2927"/>
         </w:trPr>
         <w:tc>
@@ -10469,6 +10856,7 @@
               <w:rPr>
                 <w:sz w:val="22"/>
               </w:rPr>
+              <w:lastRenderedPageBreak/>
               <w:t xml:space="preserve">Philip Arias </w:t>
             </w:r>
           </w:p>
@@ -10884,7 +11272,6 @@
         <w:rPr>
           <w:sz w:val="22"/>
         </w:rPr>
-        <w:lastRenderedPageBreak/>
         <w:t xml:space="preserve"> </w:t>
       </w:r>
     </w:p>
@@ -10896,7 +11283,7 @@
           <w:numId w:val="23"/>
         </w:numPr>
       </w:pPr>
-      <w:bookmarkStart w:id="12" w:name="_Toc534331858"/>
+      <w:bookmarkStart w:id="12" w:name="_Toc535182032"/>
       <w:r>
         <w:t>Riesgos</w:t>
       </w:r>
@@ -10914,7 +11301,7 @@
           <w:numId w:val="23"/>
         </w:numPr>
       </w:pPr>
-      <w:bookmarkStart w:id="13" w:name="_Toc534331859"/>
+      <w:bookmarkStart w:id="13" w:name="_Toc535182033"/>
       <w:r>
         <w:t>Matriz de riesgos del producto y proyecto</w:t>
       </w:r>
@@ -11256,6 +11643,7 @@
                 <w:b/>
                 <w:sz w:val="22"/>
               </w:rPr>
+              <w:lastRenderedPageBreak/>
               <w:t xml:space="preserve">ID </w:t>
             </w:r>
           </w:p>
@@ -11726,7 +12114,6 @@
                 <w:b/>
                 <w:sz w:val="22"/>
               </w:rPr>
-              <w:lastRenderedPageBreak/>
               <w:t xml:space="preserve">3 </w:t>
             </w:r>
           </w:p>
@@ -12145,6 +12532,7 @@
                 <w:b/>
                 <w:sz w:val="22"/>
               </w:rPr>
+              <w:lastRenderedPageBreak/>
               <w:t xml:space="preserve">5 </w:t>
             </w:r>
           </w:p>
@@ -12453,7 +12841,7 @@
           <w:numId w:val="23"/>
         </w:numPr>
       </w:pPr>
-      <w:bookmarkStart w:id="14" w:name="_Toc534331860"/>
+      <w:bookmarkStart w:id="14" w:name="_Toc535182034"/>
       <w:r>
         <w:t>Estrategia de Pruebas</w:t>
       </w:r>
@@ -12470,7 +12858,7 @@
           <w:numId w:val="23"/>
         </w:numPr>
       </w:pPr>
-      <w:bookmarkStart w:id="15" w:name="_Toc534331861"/>
+      <w:bookmarkStart w:id="15" w:name="_Toc535182035"/>
       <w:r>
         <w:t>Pruebas de subprocesos</w:t>
       </w:r>
@@ -12508,7 +12896,6 @@
     </w:p>
     <w:p>
       <w:r>
-        <w:lastRenderedPageBreak/>
         <w:t>La evaluación de la documentación será la última etapa de la evaluación y se realizará una vez concluidas las anteriores con el fin de verificar la coherencia y veracidad del informe digital con respecto al proyecto evaluado.</w:t>
       </w:r>
       <w:r>
@@ -12527,7 +12914,7 @@
           <w:numId w:val="23"/>
         </w:numPr>
       </w:pPr>
-      <w:bookmarkStart w:id="16" w:name="_Toc534331862"/>
+      <w:bookmarkStart w:id="16" w:name="_Toc535182036"/>
       <w:r>
         <w:t>Entregables de pruebas</w:t>
       </w:r>
@@ -12672,8 +13059,9 @@
           <w:numId w:val="23"/>
         </w:numPr>
       </w:pPr>
-      <w:bookmarkStart w:id="17" w:name="_Toc534331863"/>
-      <w:r>
+      <w:bookmarkStart w:id="17" w:name="_Toc535182037"/>
+      <w:r>
+        <w:lastRenderedPageBreak/>
         <w:t>Técnicas de diseño de pruebas</w:t>
       </w:r>
       <w:bookmarkEnd w:id="17"/>
@@ -12813,7 +13201,7 @@
           <w:numId w:val="23"/>
         </w:numPr>
       </w:pPr>
-      <w:bookmarkStart w:id="18" w:name="_Toc534331864"/>
+      <w:bookmarkStart w:id="18" w:name="_Toc535182038"/>
       <w:r>
         <w:t>Criterio de finalización de las Pruebas</w:t>
       </w:r>
@@ -12835,7 +13223,7 @@
           <w:numId w:val="23"/>
         </w:numPr>
       </w:pPr>
-      <w:bookmarkStart w:id="19" w:name="_Toc534331865"/>
+      <w:bookmarkStart w:id="19" w:name="_Toc535182039"/>
       <w:r>
         <w:t xml:space="preserve">Métricas </w:t>
       </w:r>
@@ -12932,7 +13320,7 @@
           <w:numId w:val="23"/>
         </w:numPr>
       </w:pPr>
-      <w:bookmarkStart w:id="20" w:name="_Toc534331866"/>
+      <w:bookmarkStart w:id="20" w:name="_Toc535182040"/>
       <w:r>
         <w:t xml:space="preserve">Requerimientos </w:t>
       </w:r>
@@ -12956,7 +13344,6 @@
         </w:numPr>
       </w:pPr>
       <w:r>
-        <w:lastRenderedPageBreak/>
         <w:t xml:space="preserve">Linux / Windows 10 </w:t>
       </w:r>
     </w:p>
@@ -13028,7 +13415,7 @@
           <w:numId w:val="23"/>
         </w:numPr>
       </w:pPr>
-      <w:bookmarkStart w:id="21" w:name="_Toc534331867"/>
+      <w:bookmarkStart w:id="21" w:name="_Toc535182041"/>
       <w:r>
         <w:t xml:space="preserve">Criterios </w:t>
       </w:r>
@@ -13075,8 +13462,9 @@
           <w:numId w:val="23"/>
         </w:numPr>
       </w:pPr>
-      <w:bookmarkStart w:id="22" w:name="_Toc534331868"/>
-      <w:r>
+      <w:bookmarkStart w:id="22" w:name="_Toc535182042"/>
+      <w:r>
+        <w:lastRenderedPageBreak/>
         <w:t>Desviaciones</w:t>
       </w:r>
       <w:bookmarkEnd w:id="22"/>
@@ -13105,7 +13493,7 @@
           <w:numId w:val="23"/>
         </w:numPr>
       </w:pPr>
-      <w:bookmarkStart w:id="23" w:name="_Toc534331869"/>
+      <w:bookmarkStart w:id="23" w:name="_Toc535182043"/>
       <w:r>
         <w:t>Actividades de Pruebas y Estimados</w:t>
       </w:r>
@@ -13200,7 +13588,7 @@
           <w:numId w:val="37"/>
         </w:numPr>
       </w:pPr>
-      <w:bookmarkStart w:id="24" w:name="_Toc534331870"/>
+      <w:bookmarkStart w:id="24" w:name="_Toc535182044"/>
       <w:r>
         <w:t>Dotación del Personal</w:t>
       </w:r>
@@ -13217,7 +13605,7 @@
           <w:numId w:val="37"/>
         </w:numPr>
       </w:pPr>
-      <w:bookmarkStart w:id="25" w:name="_Toc534331871"/>
+      <w:bookmarkStart w:id="25" w:name="_Toc535182045"/>
       <w:r>
         <w:t>Roles, Actividades y Responsabilidades</w:t>
       </w:r>
@@ -13781,7 +14169,7 @@
           <w:numId w:val="43"/>
         </w:numPr>
       </w:pPr>
-      <w:bookmarkStart w:id="26" w:name="_Toc534331872"/>
+      <w:bookmarkStart w:id="26" w:name="_Toc535182046"/>
       <w:r>
         <w:t>Necesidades de contratación</w:t>
       </w:r>
@@ -13803,7 +14191,7 @@
           <w:numId w:val="43"/>
         </w:numPr>
       </w:pPr>
-      <w:bookmarkStart w:id="27" w:name="_Toc534331873"/>
+      <w:bookmarkStart w:id="27" w:name="_Toc535182047"/>
       <w:r>
         <w:t>Necesidades de Capacitación</w:t>
       </w:r>
@@ -13833,7 +14221,7 @@
           <w:numId w:val="43"/>
         </w:numPr>
       </w:pPr>
-      <w:bookmarkStart w:id="28" w:name="_Toc534331874"/>
+      <w:bookmarkStart w:id="28" w:name="_Toc535182048"/>
       <w:r>
         <w:t>Horario</w:t>
       </w:r>
@@ -21955,7 +22343,7 @@
 
 <file path=customXml/item1.xml><?xml version="1.0" encoding="utf-8"?>
 <CoverPageProperties xmlns="http://schemas.microsoft.com/office/2006/coverPageProps">
-  <PublishDate>2019-01-04T00:00:00</PublishDate>
+  <PublishDate>2019-01-13T00:00:00</PublishDate>
   <Abstract/>
   <CompanyAddress/>
   <CompanyPhone/>
@@ -21977,7 +22365,7 @@
 </file>
 
 <file path=customXml/itemProps2.xml><?xml version="1.0" encoding="utf-8"?>
-<ds:datastoreItem xmlns:ds="http://schemas.openxmlformats.org/officeDocument/2006/customXml" ds:itemID="{7FF5F1AF-3059-4E48-8A42-981BA9EF8189}">
+<ds:datastoreItem xmlns:ds="http://schemas.openxmlformats.org/officeDocument/2006/customXml" ds:itemID="{99144DCA-757A-42C7-9034-D20A46605416}">
   <ds:schemaRefs>
     <ds:schemaRef ds:uri="http://schemas.openxmlformats.org/officeDocument/2006/bibliography"/>
   </ds:schemaRefs>

</xml_diff>